<commit_message>
feat(policy): fix chart support
</commit_message>
<xml_diff>
--- a/poi-tl/src/test/resources/nice/main.docx
+++ b/poi-tl/src/test/resources/nice/main.docx
@@ -22,15 +22,36 @@
         <w:t>先增加两个对象作为干扰</w:t>
       </w:r>
     </w:p>
+    <w:p/>
     <w:p>
       <w:pPr>
         <w:rPr>
           <w:rFonts w:hint="eastAsia"/>
         </w:rPr>
       </w:pPr>
+      <w:r>
+        <w:rPr>
+          <w:rFonts w:hint="eastAsia"/>
+          <w:noProof/>
+        </w:rPr>
+        <w:drawing>
+          <wp:inline distT="0" distB="0" distL="0" distR="0">
+            <wp:extent cx="5274310" cy="3076575"/>
+            <wp:effectExtent l="0" t="0" r="2540" b="9525"/>
+            <wp:docPr id="1" name="图表 1" title="{{pie}}"/>
+            <wp:cNvGraphicFramePr/>
+            <a:graphic xmlns:a="http://schemas.openxmlformats.org/drawingml/2006/main">
+              <a:graphicData uri="http://schemas.openxmlformats.org/drawingml/2006/chart">
+                <c:chart xmlns:c="http://schemas.openxmlformats.org/drawingml/2006/chart" xmlns:r="http://schemas.openxmlformats.org/officeDocument/2006/relationships" r:id="rId4"/>
+              </a:graphicData>
+            </a:graphic>
+          </wp:inline>
+        </w:drawing>
+      </w:r>
       <w:bookmarkStart w:id="0" w:name="_GoBack"/>
       <w:bookmarkEnd w:id="0"/>
     </w:p>
+    <w:p/>
     <w:bookmarkStart w:id="1" w:name="_MON_1698943744"/>
     <w:bookmarkEnd w:id="1"/>
     <w:p>
@@ -56,9 +77,9 @@
             <o:lock v:ext="edit" aspectratio="t"/>
           </v:shapetype>
           <v:shape id="_x0000_i1025" type="#_x0000_t75" style="width:77.25pt;height:56.25pt" o:ole="">
-            <v:imagedata r:id="rId4" o:title=""/>
+            <v:imagedata r:id="rId5" o:title=""/>
           </v:shape>
-          <o:OLEObject Type="Embed" ProgID="Word.Document.12" ShapeID="_x0000_i1025" DrawAspect="Icon" ObjectID="_1698945766" r:id="rId5">
+          <o:OLEObject Type="Embed" ProgID="Word.Document.12" ShapeID="_x0000_i1025" DrawAspect="Icon" ObjectID="_1698954583" r:id="rId6">
             <o:FieldCodes>\s</o:FieldCodes>
           </o:OLEObject>
         </w:object>
@@ -71,9 +92,9 @@
       <w:r>
         <w:object w:dxaOrig="1541" w:dyaOrig="1119">
           <v:shape id="_x0000_i1026" type="#_x0000_t75" style="width:77.25pt;height:56.25pt" o:ole="">
-            <v:imagedata r:id="rId6" o:title=""/>
+            <v:imagedata r:id="rId7" o:title=""/>
           </v:shape>
-          <o:OLEObject Type="Embed" ProgID="Excel.Sheet.12" ShapeID="_x0000_i1026" DrawAspect="Icon" ObjectID="_1698945767" r:id="rId7"/>
+          <o:OLEObject Type="Embed" ProgID="Excel.Sheet.12" ShapeID="_x0000_i1026" DrawAspect="Icon" ObjectID="_1698954584" r:id="rId8"/>
         </w:object>
       </w:r>
     </w:p>
@@ -539,6 +560,841 @@
 </w:styles>
 </file>
 
+<file path=word/charts/chart1.xml><?xml version="1.0" encoding="utf-8"?>
+<c:chartSpace xmlns:c="http://schemas.openxmlformats.org/drawingml/2006/chart" xmlns:a="http://schemas.openxmlformats.org/drawingml/2006/main" xmlns:r="http://schemas.openxmlformats.org/officeDocument/2006/relationships" xmlns:c16r2="http://schemas.microsoft.com/office/drawing/2015/06/chart">
+  <c:date1904 val="0"/>
+  <c:lang val="zh-CN"/>
+  <c:roundedCorners val="0"/>
+  <mc:AlternateContent xmlns:mc="http://schemas.openxmlformats.org/markup-compatibility/2006">
+    <mc:Choice xmlns:c14="http://schemas.microsoft.com/office/drawing/2007/8/2/chart" Requires="c14">
+      <c14:style val="102"/>
+    </mc:Choice>
+    <mc:Fallback>
+      <c:style val="2"/>
+    </mc:Fallback>
+  </mc:AlternateContent>
+  <c:chart>
+    <c:title>
+      <c:overlay val="0"/>
+      <c:spPr>
+        <a:noFill/>
+        <a:ln>
+          <a:noFill/>
+        </a:ln>
+        <a:effectLst/>
+      </c:spPr>
+      <c:txPr>
+        <a:bodyPr rot="0" spcFirstLastPara="1" vertOverflow="ellipsis" vert="horz" wrap="square" anchor="ctr" anchorCtr="1"/>
+        <a:lstStyle/>
+        <a:p>
+          <a:pPr>
+            <a:defRPr sz="1400" b="0" i="0" u="none" strike="noStrike" kern="1200" spc="0" baseline="0">
+              <a:solidFill>
+                <a:schemeClr val="tx1">
+                  <a:lumMod val="65000"/>
+                  <a:lumOff val="35000"/>
+                </a:schemeClr>
+              </a:solidFill>
+              <a:latin typeface="+mn-lt"/>
+              <a:ea typeface="+mn-ea"/>
+              <a:cs typeface="+mn-cs"/>
+            </a:defRPr>
+          </a:pPr>
+          <a:endParaRPr lang="zh-CN"/>
+        </a:p>
+      </c:txPr>
+    </c:title>
+    <c:autoTitleDeleted val="0"/>
+    <c:plotArea>
+      <c:layout/>
+      <c:doughnutChart>
+        <c:varyColors val="1"/>
+        <c:ser>
+          <c:idx val="0"/>
+          <c:order val="0"/>
+          <c:tx>
+            <c:strRef>
+              <c:f>Sheet1!$B$1</c:f>
+              <c:strCache>
+                <c:ptCount val="1"/>
+                <c:pt idx="0">
+                  <c:v>销售额</c:v>
+                </c:pt>
+              </c:strCache>
+            </c:strRef>
+          </c:tx>
+          <c:dPt>
+            <c:idx val="0"/>
+            <c:bubble3D val="0"/>
+            <c:spPr>
+              <a:solidFill>
+                <a:schemeClr val="accent1"/>
+              </a:solidFill>
+              <a:ln w="19050">
+                <a:solidFill>
+                  <a:schemeClr val="lt1"/>
+                </a:solidFill>
+              </a:ln>
+              <a:effectLst/>
+            </c:spPr>
+            <c:extLst>
+              <c:ext xmlns:c16="http://schemas.microsoft.com/office/drawing/2014/chart" uri="{C3380CC4-5D6E-409C-BE32-E72D297353CC}">
+                <c16:uniqueId val="{00000001-5581-4EDA-9681-D0F9794EFBB9}"/>
+              </c:ext>
+            </c:extLst>
+          </c:dPt>
+          <c:dPt>
+            <c:idx val="1"/>
+            <c:bubble3D val="0"/>
+            <c:spPr>
+              <a:solidFill>
+                <a:schemeClr val="accent2"/>
+              </a:solidFill>
+              <a:ln w="19050">
+                <a:solidFill>
+                  <a:schemeClr val="lt1"/>
+                </a:solidFill>
+              </a:ln>
+              <a:effectLst/>
+            </c:spPr>
+            <c:extLst>
+              <c:ext xmlns:c16="http://schemas.microsoft.com/office/drawing/2014/chart" uri="{C3380CC4-5D6E-409C-BE32-E72D297353CC}">
+                <c16:uniqueId val="{00000003-5581-4EDA-9681-D0F9794EFBB9}"/>
+              </c:ext>
+            </c:extLst>
+          </c:dPt>
+          <c:dPt>
+            <c:idx val="2"/>
+            <c:bubble3D val="0"/>
+            <c:spPr>
+              <a:solidFill>
+                <a:schemeClr val="accent3"/>
+              </a:solidFill>
+              <a:ln w="19050">
+                <a:solidFill>
+                  <a:schemeClr val="lt1"/>
+                </a:solidFill>
+              </a:ln>
+              <a:effectLst/>
+            </c:spPr>
+            <c:extLst>
+              <c:ext xmlns:c16="http://schemas.microsoft.com/office/drawing/2014/chart" uri="{C3380CC4-5D6E-409C-BE32-E72D297353CC}">
+                <c16:uniqueId val="{00000005-5581-4EDA-9681-D0F9794EFBB9}"/>
+              </c:ext>
+            </c:extLst>
+          </c:dPt>
+          <c:dPt>
+            <c:idx val="3"/>
+            <c:bubble3D val="0"/>
+            <c:spPr>
+              <a:solidFill>
+                <a:schemeClr val="accent4"/>
+              </a:solidFill>
+              <a:ln w="19050">
+                <a:solidFill>
+                  <a:schemeClr val="lt1"/>
+                </a:solidFill>
+              </a:ln>
+              <a:effectLst/>
+            </c:spPr>
+            <c:extLst>
+              <c:ext xmlns:c16="http://schemas.microsoft.com/office/drawing/2014/chart" uri="{C3380CC4-5D6E-409C-BE32-E72D297353CC}">
+                <c16:uniqueId val="{00000007-5581-4EDA-9681-D0F9794EFBB9}"/>
+              </c:ext>
+            </c:extLst>
+          </c:dPt>
+          <c:cat>
+            <c:strRef>
+              <c:f>Sheet1!$A$2:$A$5</c:f>
+              <c:strCache>
+                <c:ptCount val="4"/>
+                <c:pt idx="0">
+                  <c:v>第一季度</c:v>
+                </c:pt>
+                <c:pt idx="1">
+                  <c:v>第二季度</c:v>
+                </c:pt>
+                <c:pt idx="2">
+                  <c:v>第三季度</c:v>
+                </c:pt>
+                <c:pt idx="3">
+                  <c:v>第四季度</c:v>
+                </c:pt>
+              </c:strCache>
+            </c:strRef>
+          </c:cat>
+          <c:val>
+            <c:numRef>
+              <c:f>Sheet1!$B$2:$B$5</c:f>
+              <c:numCache>
+                <c:formatCode>General</c:formatCode>
+                <c:ptCount val="4"/>
+                <c:pt idx="0">
+                  <c:v>8.1999999999999993</c:v>
+                </c:pt>
+                <c:pt idx="1">
+                  <c:v>3.2</c:v>
+                </c:pt>
+                <c:pt idx="2">
+                  <c:v>1.4</c:v>
+                </c:pt>
+                <c:pt idx="3">
+                  <c:v>1.2</c:v>
+                </c:pt>
+              </c:numCache>
+            </c:numRef>
+          </c:val>
+          <c:extLst>
+            <c:ext xmlns:c16="http://schemas.microsoft.com/office/drawing/2014/chart" uri="{C3380CC4-5D6E-409C-BE32-E72D297353CC}">
+              <c16:uniqueId val="{00000000-A07D-4723-A235-D49DCEDBA142}"/>
+            </c:ext>
+          </c:extLst>
+        </c:ser>
+        <c:dLbls>
+          <c:showLegendKey val="0"/>
+          <c:showVal val="0"/>
+          <c:showCatName val="0"/>
+          <c:showSerName val="0"/>
+          <c:showPercent val="0"/>
+          <c:showBubbleSize val="0"/>
+          <c:showLeaderLines val="1"/>
+        </c:dLbls>
+        <c:firstSliceAng val="0"/>
+        <c:holeSize val="75"/>
+      </c:doughnutChart>
+      <c:spPr>
+        <a:noFill/>
+        <a:ln>
+          <a:noFill/>
+        </a:ln>
+        <a:effectLst/>
+      </c:spPr>
+    </c:plotArea>
+    <c:legend>
+      <c:legendPos val="b"/>
+      <c:overlay val="0"/>
+      <c:spPr>
+        <a:noFill/>
+        <a:ln>
+          <a:noFill/>
+        </a:ln>
+        <a:effectLst/>
+      </c:spPr>
+      <c:txPr>
+        <a:bodyPr rot="0" spcFirstLastPara="1" vertOverflow="ellipsis" vert="horz" wrap="square" anchor="ctr" anchorCtr="1"/>
+        <a:lstStyle/>
+        <a:p>
+          <a:pPr>
+            <a:defRPr sz="900" b="0" i="0" u="none" strike="noStrike" kern="1200" baseline="0">
+              <a:solidFill>
+                <a:schemeClr val="tx1">
+                  <a:lumMod val="65000"/>
+                  <a:lumOff val="35000"/>
+                </a:schemeClr>
+              </a:solidFill>
+              <a:latin typeface="+mn-lt"/>
+              <a:ea typeface="+mn-ea"/>
+              <a:cs typeface="+mn-cs"/>
+            </a:defRPr>
+          </a:pPr>
+          <a:endParaRPr lang="zh-CN"/>
+        </a:p>
+      </c:txPr>
+    </c:legend>
+    <c:plotVisOnly val="1"/>
+    <c:dispBlanksAs val="gap"/>
+    <c:showDLblsOverMax val="0"/>
+  </c:chart>
+  <c:spPr>
+    <a:solidFill>
+      <a:schemeClr val="bg1"/>
+    </a:solidFill>
+    <a:ln w="9525" cap="flat" cmpd="sng" algn="ctr">
+      <a:solidFill>
+        <a:schemeClr val="tx1">
+          <a:lumMod val="15000"/>
+          <a:lumOff val="85000"/>
+        </a:schemeClr>
+      </a:solidFill>
+      <a:round/>
+    </a:ln>
+    <a:effectLst/>
+  </c:spPr>
+  <c:txPr>
+    <a:bodyPr/>
+    <a:lstStyle/>
+    <a:p>
+      <a:pPr>
+        <a:defRPr/>
+      </a:pPr>
+      <a:endParaRPr lang="zh-CN"/>
+    </a:p>
+  </c:txPr>
+  <c:externalData r:id="rId3">
+    <c:autoUpdate val="0"/>
+  </c:externalData>
+</c:chartSpace>
+</file>
+
+<file path=word/charts/colors1.xml><?xml version="1.0" encoding="utf-8"?>
+<cs:colorStyle xmlns:cs="http://schemas.microsoft.com/office/drawing/2012/chartStyle" xmlns:a="http://schemas.openxmlformats.org/drawingml/2006/main" meth="cycle" id="10">
+  <a:schemeClr val="accent1"/>
+  <a:schemeClr val="accent2"/>
+  <a:schemeClr val="accent3"/>
+  <a:schemeClr val="accent4"/>
+  <a:schemeClr val="accent5"/>
+  <a:schemeClr val="accent6"/>
+  <cs:variation/>
+  <cs:variation>
+    <a:lumMod val="60000"/>
+  </cs:variation>
+  <cs:variation>
+    <a:lumMod val="80000"/>
+    <a:lumOff val="20000"/>
+  </cs:variation>
+  <cs:variation>
+    <a:lumMod val="80000"/>
+  </cs:variation>
+  <cs:variation>
+    <a:lumMod val="60000"/>
+    <a:lumOff val="40000"/>
+  </cs:variation>
+  <cs:variation>
+    <a:lumMod val="50000"/>
+  </cs:variation>
+  <cs:variation>
+    <a:lumMod val="70000"/>
+    <a:lumOff val="30000"/>
+  </cs:variation>
+  <cs:variation>
+    <a:lumMod val="70000"/>
+  </cs:variation>
+  <cs:variation>
+    <a:lumMod val="50000"/>
+    <a:lumOff val="50000"/>
+  </cs:variation>
+</cs:colorStyle>
+</file>
+
+<file path=word/charts/style1.xml><?xml version="1.0" encoding="utf-8"?>
+<cs:chartStyle xmlns:cs="http://schemas.microsoft.com/office/drawing/2012/chartStyle" xmlns:a="http://schemas.openxmlformats.org/drawingml/2006/main" id="251">
+  <cs:axisTitle>
+    <cs:lnRef idx="0"/>
+    <cs:fillRef idx="0"/>
+    <cs:effectRef idx="0"/>
+    <cs:fontRef idx="minor">
+      <a:schemeClr val="tx1">
+        <a:lumMod val="65000"/>
+        <a:lumOff val="35000"/>
+      </a:schemeClr>
+    </cs:fontRef>
+    <cs:defRPr sz="1000" kern="1200"/>
+  </cs:axisTitle>
+  <cs:categoryAxis>
+    <cs:lnRef idx="0"/>
+    <cs:fillRef idx="0"/>
+    <cs:effectRef idx="0"/>
+    <cs:fontRef idx="minor">
+      <a:schemeClr val="tx1">
+        <a:lumMod val="65000"/>
+        <a:lumOff val="35000"/>
+      </a:schemeClr>
+    </cs:fontRef>
+    <cs:spPr>
+      <a:ln w="9525" cap="flat" cmpd="sng" algn="ctr">
+        <a:solidFill>
+          <a:schemeClr val="tx1">
+            <a:lumMod val="15000"/>
+            <a:lumOff val="85000"/>
+          </a:schemeClr>
+        </a:solidFill>
+        <a:round/>
+      </a:ln>
+    </cs:spPr>
+    <cs:defRPr sz="900" kern="1200"/>
+  </cs:categoryAxis>
+  <cs:chartArea mods="allowNoFillOverride allowNoLineOverride">
+    <cs:lnRef idx="0"/>
+    <cs:fillRef idx="0"/>
+    <cs:effectRef idx="0"/>
+    <cs:fontRef idx="minor">
+      <a:schemeClr val="tx1"/>
+    </cs:fontRef>
+    <cs:spPr>
+      <a:solidFill>
+        <a:schemeClr val="bg1"/>
+      </a:solidFill>
+      <a:ln w="9525" cap="flat" cmpd="sng" algn="ctr">
+        <a:solidFill>
+          <a:schemeClr val="tx1">
+            <a:lumMod val="15000"/>
+            <a:lumOff val="85000"/>
+          </a:schemeClr>
+        </a:solidFill>
+        <a:round/>
+      </a:ln>
+    </cs:spPr>
+    <cs:defRPr sz="900" kern="1200"/>
+  </cs:chartArea>
+  <cs:dataLabel>
+    <cs:lnRef idx="0"/>
+    <cs:fillRef idx="0"/>
+    <cs:effectRef idx="0"/>
+    <cs:fontRef idx="minor">
+      <a:schemeClr val="tx1">
+        <a:lumMod val="75000"/>
+        <a:lumOff val="25000"/>
+      </a:schemeClr>
+    </cs:fontRef>
+    <cs:defRPr sz="900" kern="1200"/>
+  </cs:dataLabel>
+  <cs:dataLabelCallout>
+    <cs:lnRef idx="0"/>
+    <cs:fillRef idx="0"/>
+    <cs:effectRef idx="0"/>
+    <cs:fontRef idx="minor">
+      <a:schemeClr val="dk1">
+        <a:lumMod val="65000"/>
+        <a:lumOff val="35000"/>
+      </a:schemeClr>
+    </cs:fontRef>
+    <cs:spPr>
+      <a:solidFill>
+        <a:schemeClr val="lt1"/>
+      </a:solidFill>
+      <a:ln>
+        <a:solidFill>
+          <a:schemeClr val="dk1">
+            <a:lumMod val="25000"/>
+            <a:lumOff val="75000"/>
+          </a:schemeClr>
+        </a:solidFill>
+      </a:ln>
+    </cs:spPr>
+    <cs:defRPr sz="900" kern="1200"/>
+    <cs:bodyPr rot="0" spcFirstLastPara="1" vertOverflow="clip" horzOverflow="clip" vert="horz" wrap="square" lIns="36576" tIns="18288" rIns="36576" bIns="18288" anchor="ctr" anchorCtr="1">
+      <a:spAutoFit/>
+    </cs:bodyPr>
+  </cs:dataLabelCallout>
+  <cs:dataPoint>
+    <cs:lnRef idx="0"/>
+    <cs:fillRef idx="1">
+      <cs:styleClr val="auto"/>
+    </cs:fillRef>
+    <cs:effectRef idx="0"/>
+    <cs:fontRef idx="minor">
+      <a:schemeClr val="tx1"/>
+    </cs:fontRef>
+    <cs:spPr>
+      <a:ln w="19050">
+        <a:solidFill>
+          <a:schemeClr val="lt1"/>
+        </a:solidFill>
+      </a:ln>
+    </cs:spPr>
+  </cs:dataPoint>
+  <cs:dataPoint3D>
+    <cs:lnRef idx="0"/>
+    <cs:fillRef idx="1">
+      <cs:styleClr val="auto"/>
+    </cs:fillRef>
+    <cs:effectRef idx="0"/>
+    <cs:fontRef idx="minor">
+      <a:schemeClr val="tx1"/>
+    </cs:fontRef>
+    <cs:spPr>
+      <a:ln w="25400">
+        <a:solidFill>
+          <a:schemeClr val="lt1"/>
+        </a:solidFill>
+      </a:ln>
+    </cs:spPr>
+  </cs:dataPoint3D>
+  <cs:dataPointLine>
+    <cs:lnRef idx="0">
+      <cs:styleClr val="auto"/>
+    </cs:lnRef>
+    <cs:fillRef idx="0"/>
+    <cs:effectRef idx="0"/>
+    <cs:fontRef idx="minor">
+      <a:schemeClr val="tx1"/>
+    </cs:fontRef>
+    <cs:spPr>
+      <a:ln w="28575" cap="rnd">
+        <a:solidFill>
+          <a:schemeClr val="phClr"/>
+        </a:solidFill>
+        <a:round/>
+      </a:ln>
+    </cs:spPr>
+  </cs:dataPointLine>
+  <cs:dataPointMarker>
+    <cs:lnRef idx="0">
+      <cs:styleClr val="auto"/>
+    </cs:lnRef>
+    <cs:fillRef idx="1">
+      <cs:styleClr val="auto"/>
+    </cs:fillRef>
+    <cs:effectRef idx="0"/>
+    <cs:fontRef idx="minor">
+      <a:schemeClr val="tx1"/>
+    </cs:fontRef>
+    <cs:spPr>
+      <a:ln w="9525">
+        <a:solidFill>
+          <a:schemeClr val="phClr"/>
+        </a:solidFill>
+      </a:ln>
+    </cs:spPr>
+  </cs:dataPointMarker>
+  <cs:dataPointMarkerLayout symbol="circle" size="5"/>
+  <cs:dataPointWireframe>
+    <cs:lnRef idx="0">
+      <cs:styleClr val="auto"/>
+    </cs:lnRef>
+    <cs:fillRef idx="0"/>
+    <cs:effectRef idx="0"/>
+    <cs:fontRef idx="minor">
+      <a:schemeClr val="tx1"/>
+    </cs:fontRef>
+    <cs:spPr>
+      <a:ln w="9525" cap="rnd">
+        <a:solidFill>
+          <a:schemeClr val="phClr"/>
+        </a:solidFill>
+        <a:round/>
+      </a:ln>
+    </cs:spPr>
+  </cs:dataPointWireframe>
+  <cs:dataTable>
+    <cs:lnRef idx="0"/>
+    <cs:fillRef idx="0"/>
+    <cs:effectRef idx="0"/>
+    <cs:fontRef idx="minor">
+      <a:schemeClr val="tx1">
+        <a:lumMod val="65000"/>
+        <a:lumOff val="35000"/>
+      </a:schemeClr>
+    </cs:fontRef>
+    <cs:spPr>
+      <a:noFill/>
+      <a:ln w="9525" cap="flat" cmpd="sng" algn="ctr">
+        <a:solidFill>
+          <a:schemeClr val="tx1">
+            <a:lumMod val="15000"/>
+            <a:lumOff val="85000"/>
+          </a:schemeClr>
+        </a:solidFill>
+        <a:round/>
+      </a:ln>
+    </cs:spPr>
+    <cs:defRPr sz="900" kern="1200"/>
+  </cs:dataTable>
+  <cs:downBar>
+    <cs:lnRef idx="0"/>
+    <cs:fillRef idx="0"/>
+    <cs:effectRef idx="0"/>
+    <cs:fontRef idx="minor">
+      <a:schemeClr val="tx1"/>
+    </cs:fontRef>
+    <cs:spPr>
+      <a:solidFill>
+        <a:schemeClr val="dk1">
+          <a:lumMod val="75000"/>
+          <a:lumOff val="25000"/>
+        </a:schemeClr>
+      </a:solidFill>
+      <a:ln w="9525" cap="flat" cmpd="sng" algn="ctr">
+        <a:solidFill>
+          <a:schemeClr val="tx1">
+            <a:lumMod val="65000"/>
+            <a:lumOff val="35000"/>
+          </a:schemeClr>
+        </a:solidFill>
+        <a:round/>
+      </a:ln>
+    </cs:spPr>
+  </cs:downBar>
+  <cs:dropLine>
+    <cs:lnRef idx="0"/>
+    <cs:fillRef idx="0"/>
+    <cs:effectRef idx="0"/>
+    <cs:fontRef idx="minor">
+      <a:schemeClr val="tx1"/>
+    </cs:fontRef>
+    <cs:spPr>
+      <a:ln w="9525" cap="flat" cmpd="sng" algn="ctr">
+        <a:solidFill>
+          <a:schemeClr val="tx1">
+            <a:lumMod val="35000"/>
+            <a:lumOff val="65000"/>
+          </a:schemeClr>
+        </a:solidFill>
+        <a:round/>
+      </a:ln>
+    </cs:spPr>
+  </cs:dropLine>
+  <cs:errorBar>
+    <cs:lnRef idx="0"/>
+    <cs:fillRef idx="0"/>
+    <cs:effectRef idx="0"/>
+    <cs:fontRef idx="minor">
+      <a:schemeClr val="tx1"/>
+    </cs:fontRef>
+    <cs:spPr>
+      <a:ln w="9525" cap="flat" cmpd="sng" algn="ctr">
+        <a:solidFill>
+          <a:schemeClr val="tx1">
+            <a:lumMod val="65000"/>
+            <a:lumOff val="35000"/>
+          </a:schemeClr>
+        </a:solidFill>
+        <a:round/>
+      </a:ln>
+    </cs:spPr>
+  </cs:errorBar>
+  <cs:floor>
+    <cs:lnRef idx="0"/>
+    <cs:fillRef idx="0"/>
+    <cs:effectRef idx="0"/>
+    <cs:fontRef idx="minor">
+      <a:schemeClr val="tx1"/>
+    </cs:fontRef>
+    <cs:spPr>
+      <a:noFill/>
+      <a:ln>
+        <a:noFill/>
+      </a:ln>
+    </cs:spPr>
+  </cs:floor>
+  <cs:gridlineMajor>
+    <cs:lnRef idx="0"/>
+    <cs:fillRef idx="0"/>
+    <cs:effectRef idx="0"/>
+    <cs:fontRef idx="minor">
+      <a:schemeClr val="tx1"/>
+    </cs:fontRef>
+    <cs:spPr>
+      <a:ln w="9525" cap="flat" cmpd="sng" algn="ctr">
+        <a:solidFill>
+          <a:schemeClr val="tx1">
+            <a:lumMod val="15000"/>
+            <a:lumOff val="85000"/>
+          </a:schemeClr>
+        </a:solidFill>
+        <a:round/>
+      </a:ln>
+    </cs:spPr>
+  </cs:gridlineMajor>
+  <cs:gridlineMinor>
+    <cs:lnRef idx="0"/>
+    <cs:fillRef idx="0"/>
+    <cs:effectRef idx="0"/>
+    <cs:fontRef idx="minor">
+      <a:schemeClr val="tx1"/>
+    </cs:fontRef>
+    <cs:spPr>
+      <a:ln w="9525" cap="flat" cmpd="sng" algn="ctr">
+        <a:solidFill>
+          <a:schemeClr val="tx1">
+            <a:lumMod val="5000"/>
+            <a:lumOff val="95000"/>
+          </a:schemeClr>
+        </a:solidFill>
+        <a:round/>
+      </a:ln>
+    </cs:spPr>
+  </cs:gridlineMinor>
+  <cs:hiLoLine>
+    <cs:lnRef idx="0"/>
+    <cs:fillRef idx="0"/>
+    <cs:effectRef idx="0"/>
+    <cs:fontRef idx="minor">
+      <a:schemeClr val="tx1"/>
+    </cs:fontRef>
+    <cs:spPr>
+      <a:ln w="9525" cap="flat" cmpd="sng" algn="ctr">
+        <a:solidFill>
+          <a:schemeClr val="tx1">
+            <a:lumMod val="50000"/>
+            <a:lumOff val="50000"/>
+          </a:schemeClr>
+        </a:solidFill>
+        <a:round/>
+      </a:ln>
+    </cs:spPr>
+  </cs:hiLoLine>
+  <cs:leaderLine>
+    <cs:lnRef idx="0"/>
+    <cs:fillRef idx="0"/>
+    <cs:effectRef idx="0"/>
+    <cs:fontRef idx="minor">
+      <a:schemeClr val="tx1"/>
+    </cs:fontRef>
+    <cs:spPr>
+      <a:ln w="9525" cap="flat" cmpd="sng" algn="ctr">
+        <a:solidFill>
+          <a:schemeClr val="tx1">
+            <a:lumMod val="35000"/>
+            <a:lumOff val="65000"/>
+          </a:schemeClr>
+        </a:solidFill>
+        <a:round/>
+      </a:ln>
+    </cs:spPr>
+  </cs:leaderLine>
+  <cs:legend>
+    <cs:lnRef idx="0"/>
+    <cs:fillRef idx="0"/>
+    <cs:effectRef idx="0"/>
+    <cs:fontRef idx="minor">
+      <a:schemeClr val="tx1">
+        <a:lumMod val="65000"/>
+        <a:lumOff val="35000"/>
+      </a:schemeClr>
+    </cs:fontRef>
+    <cs:defRPr sz="900" kern="1200"/>
+  </cs:legend>
+  <cs:plotArea mods="allowNoFillOverride allowNoLineOverride">
+    <cs:lnRef idx="0"/>
+    <cs:fillRef idx="0"/>
+    <cs:effectRef idx="0"/>
+    <cs:fontRef idx="minor">
+      <a:schemeClr val="tx1"/>
+    </cs:fontRef>
+  </cs:plotArea>
+  <cs:plotArea3D mods="allowNoFillOverride allowNoLineOverride">
+    <cs:lnRef idx="0"/>
+    <cs:fillRef idx="0"/>
+    <cs:effectRef idx="0"/>
+    <cs:fontRef idx="minor">
+      <a:schemeClr val="tx1"/>
+    </cs:fontRef>
+  </cs:plotArea3D>
+  <cs:seriesAxis>
+    <cs:lnRef idx="0"/>
+    <cs:fillRef idx="0"/>
+    <cs:effectRef idx="0"/>
+    <cs:fontRef idx="minor">
+      <a:schemeClr val="tx1">
+        <a:lumMod val="65000"/>
+        <a:lumOff val="35000"/>
+      </a:schemeClr>
+    </cs:fontRef>
+    <cs:defRPr sz="900" kern="1200"/>
+  </cs:seriesAxis>
+  <cs:seriesLine>
+    <cs:lnRef idx="0"/>
+    <cs:fillRef idx="0"/>
+    <cs:effectRef idx="0"/>
+    <cs:fontRef idx="minor">
+      <a:schemeClr val="tx1"/>
+    </cs:fontRef>
+    <cs:spPr>
+      <a:ln w="9525" cap="flat" cmpd="sng" algn="ctr">
+        <a:solidFill>
+          <a:schemeClr val="tx1">
+            <a:lumMod val="35000"/>
+            <a:lumOff val="65000"/>
+          </a:schemeClr>
+        </a:solidFill>
+        <a:round/>
+      </a:ln>
+    </cs:spPr>
+  </cs:seriesLine>
+  <cs:title>
+    <cs:lnRef idx="0"/>
+    <cs:fillRef idx="0"/>
+    <cs:effectRef idx="0"/>
+    <cs:fontRef idx="minor">
+      <a:schemeClr val="tx1">
+        <a:lumMod val="65000"/>
+        <a:lumOff val="35000"/>
+      </a:schemeClr>
+    </cs:fontRef>
+    <cs:defRPr sz="1400" b="0" kern="1200" spc="0" baseline="0"/>
+  </cs:title>
+  <cs:trendline>
+    <cs:lnRef idx="0">
+      <cs:styleClr val="auto"/>
+    </cs:lnRef>
+    <cs:fillRef idx="0"/>
+    <cs:effectRef idx="0"/>
+    <cs:fontRef idx="minor">
+      <a:schemeClr val="tx1"/>
+    </cs:fontRef>
+    <cs:spPr>
+      <a:ln w="19050" cap="rnd">
+        <a:solidFill>
+          <a:schemeClr val="phClr"/>
+        </a:solidFill>
+        <a:prstDash val="sysDot"/>
+      </a:ln>
+    </cs:spPr>
+  </cs:trendline>
+  <cs:trendlineLabel>
+    <cs:lnRef idx="0"/>
+    <cs:fillRef idx="0"/>
+    <cs:effectRef idx="0"/>
+    <cs:fontRef idx="minor">
+      <a:schemeClr val="tx1">
+        <a:lumMod val="65000"/>
+        <a:lumOff val="35000"/>
+      </a:schemeClr>
+    </cs:fontRef>
+    <cs:defRPr sz="900" kern="1200"/>
+  </cs:trendlineLabel>
+  <cs:upBar>
+    <cs:lnRef idx="0"/>
+    <cs:fillRef idx="0"/>
+    <cs:effectRef idx="0"/>
+    <cs:fontRef idx="minor">
+      <a:schemeClr val="tx1"/>
+    </cs:fontRef>
+    <cs:spPr>
+      <a:solidFill>
+        <a:schemeClr val="lt1"/>
+      </a:solidFill>
+      <a:ln w="9525" cap="flat" cmpd="sng" algn="ctr">
+        <a:solidFill>
+          <a:schemeClr val="tx1">
+            <a:lumMod val="65000"/>
+            <a:lumOff val="35000"/>
+          </a:schemeClr>
+        </a:solidFill>
+        <a:round/>
+      </a:ln>
+    </cs:spPr>
+  </cs:upBar>
+  <cs:valueAxis>
+    <cs:lnRef idx="0"/>
+    <cs:fillRef idx="0"/>
+    <cs:effectRef idx="0"/>
+    <cs:fontRef idx="minor">
+      <a:schemeClr val="tx1">
+        <a:lumMod val="65000"/>
+        <a:lumOff val="35000"/>
+      </a:schemeClr>
+    </cs:fontRef>
+    <cs:defRPr sz="900" kern="1200"/>
+  </cs:valueAxis>
+  <cs:wall>
+    <cs:lnRef idx="0"/>
+    <cs:fillRef idx="0"/>
+    <cs:effectRef idx="0"/>
+    <cs:fontRef idx="minor">
+      <a:schemeClr val="tx1"/>
+    </cs:fontRef>
+    <cs:spPr>
+      <a:noFill/>
+      <a:ln>
+        <a:noFill/>
+      </a:ln>
+    </cs:spPr>
+  </cs:wall>
+</cs:chartStyle>
+</file>
+
 <file path=word/theme/theme1.xml><?xml version="1.0" encoding="utf-8"?>
 <a:theme xmlns:a="http://schemas.openxmlformats.org/drawingml/2006/main" name="Office 主题​​">
   <a:themeElements>

</xml_diff>